<commit_message>
Week 7 now working
</commit_message>
<xml_diff>
--- a/Week7/Images.docx
+++ b/Week7/Images.docx
@@ -26,6 +26,9 @@
         <w:t xml:space="preserve"> </w:t>
       </w:r>
       <w:r>
+        <w:rPr>
+          <w:noProof/>
+        </w:rPr>
         <w:drawing>
           <wp:inline distT="0" distB="0" distL="0" distR="0" wp14:anchorId="29DF7B42" wp14:editId="2B38ED34">
             <wp:extent cx="5773610" cy="3019425"/>
@@ -192,6 +195,9 @@
     </w:p>
     <w:p>
       <w:r>
+        <w:rPr>
+          <w:noProof/>
+        </w:rPr>
         <w:drawing>
           <wp:inline distT="0" distB="0" distL="0" distR="0" wp14:anchorId="27B44302" wp14:editId="34290B94">
             <wp:extent cx="5943600" cy="3275330"/>
@@ -243,6 +249,9 @@
         <w:t>7.1)</w:t>
       </w:r>
       <w:r>
+        <w:rPr>
+          <w:noProof/>
+        </w:rPr>
         <w:drawing>
           <wp:inline distT="0" distB="0" distL="0" distR="0" wp14:anchorId="21A25904" wp14:editId="4145B8D4">
             <wp:extent cx="5476875" cy="2864242"/>
@@ -291,11 +300,14 @@
         <w:t xml:space="preserve"> </w:t>
       </w:r>
       <w:r>
+        <w:rPr>
+          <w:noProof/>
+        </w:rPr>
         <w:drawing>
-          <wp:inline distT="0" distB="0" distL="0" distR="0" wp14:anchorId="01493080" wp14:editId="6CDD5D29">
-            <wp:extent cx="5467350" cy="2859260"/>
+          <wp:inline distT="0" distB="0" distL="0" distR="0" wp14:anchorId="185BF561" wp14:editId="1E25AB9A">
+            <wp:extent cx="5448300" cy="2750926"/>
             <wp:effectExtent l="0" t="0" r="0" b="0"/>
-            <wp:docPr id="11" name="Picture 11"/>
+            <wp:docPr id="2" name="Picture 2"/>
             <wp:cNvGraphicFramePr>
               <a:graphicFrameLocks xmlns:a="http://schemas.openxmlformats.org/drawingml/2006/main" noChangeAspect="1"/>
             </wp:cNvGraphicFramePr>
@@ -315,7 +327,7 @@
                   <pic:spPr>
                     <a:xfrm>
                       <a:off x="0" y="0"/>
-                      <a:ext cx="5480175" cy="2865967"/>
+                      <a:ext cx="5466579" cy="2760155"/>
                     </a:xfrm>
                     <a:prstGeom prst="rect">
                       <a:avLst/>

</xml_diff>